<commit_message>
update linux concnrrent server doc.
</commit_message>
<xml_diff>
--- a/linux_large_concurrent_server.docx
+++ b/linux_large_concurrent_server.docx
@@ -6,9 +6,6 @@
       <w:pPr>
         <w:pStyle w:val="1"/>
         <w:jc w:val="center"/>
-        <w:rPr>
-          <w:rFonts w:hint="eastAsia"/>
-        </w:rPr>
       </w:pPr>
       <w:r>
         <w:rPr>
@@ -26,9 +23,6 @@
     <w:p>
       <w:pPr>
         <w:pStyle w:val="3"/>
-        <w:rPr>
-          <w:rFonts w:hint="eastAsia"/>
-        </w:rPr>
       </w:pPr>
       <w:r>
         <w:rPr>
@@ -45,10 +39,7 @@
     </w:p>
     <w:p>
       <w:pPr>
-        <w:pStyle w:val="3"/>
-        <w:rPr>
-          <w:rFonts w:hint="eastAsia"/>
-        </w:rPr>
+        <w:pStyle w:val="4"/>
       </w:pPr>
       <w:r>
         <w:rPr>
@@ -134,11 +125,6 @@
             <w:tcW w:w="8522" w:type="dxa"/>
           </w:tcPr>
           <w:p>
-            <w:pPr>
-              <w:rPr>
-                <w:rFonts w:hint="eastAsia"/>
-              </w:rPr>
-            </w:pPr>
             <w:r>
               <w:rPr>
                 <w:rFonts w:hint="eastAsia"/>
@@ -212,10 +198,7 @@
     </w:tbl>
     <w:p>
       <w:pPr>
-        <w:pStyle w:val="4"/>
-        <w:rPr>
-          <w:rFonts w:hint="eastAsia"/>
-        </w:rPr>
+        <w:pStyle w:val="5"/>
       </w:pPr>
       <w:r>
         <w:rPr>
@@ -239,19 +222,15 @@
         <w:tblLook w:val="04A0" w:firstRow="1" w:lastRow="0" w:firstColumn="1" w:lastColumn="0" w:noHBand="0" w:noVBand="1"/>
       </w:tblPr>
       <w:tblGrid>
-        <w:gridCol w:w="8522"/>
+        <w:gridCol w:w="2376"/>
+        <w:gridCol w:w="6146"/>
       </w:tblGrid>
       <w:tr>
         <w:tc>
           <w:tcPr>
-            <w:tcW w:w="8522" w:type="dxa"/>
+            <w:tcW w:w="2376" w:type="dxa"/>
           </w:tcPr>
           <w:p>
-            <w:pPr>
-              <w:rPr>
-                <w:rFonts w:hint="eastAsia"/>
-              </w:rPr>
-            </w:pPr>
             <w:r>
               <w:rPr>
                 <w:rFonts w:hint="eastAsia"/>
@@ -278,6 +257,13 @@
               </w:rPr>
               <w:t xml:space="preserve"> </w:t>
             </w:r>
+          </w:p>
+        </w:tc>
+        <w:tc>
+          <w:tcPr>
+            <w:tcW w:w="6146" w:type="dxa"/>
+          </w:tcPr>
+          <w:p>
             <w:r>
               <w:rPr>
                 <w:rFonts w:hint="eastAsia"/>
@@ -290,14 +276,9 @@
       <w:tr>
         <w:tc>
           <w:tcPr>
-            <w:tcW w:w="8522" w:type="dxa"/>
+            <w:tcW w:w="2376" w:type="dxa"/>
           </w:tcPr>
           <w:p>
-            <w:pPr>
-              <w:rPr>
-                <w:rFonts w:hint="eastAsia"/>
-              </w:rPr>
-            </w:pPr>
             <w:r>
               <w:rPr>
                 <w:rFonts w:hint="eastAsia"/>
@@ -317,6 +298,13 @@
               </w:rPr>
               <w:t xml:space="preserve">  </w:t>
             </w:r>
+          </w:p>
+        </w:tc>
+        <w:tc>
+          <w:tcPr>
+            <w:tcW w:w="6146" w:type="dxa"/>
+          </w:tcPr>
+          <w:p>
             <w:r>
               <w:rPr>
                 <w:rFonts w:hint="eastAsia"/>
@@ -353,14 +341,9 @@
       <w:tr>
         <w:tc>
           <w:tcPr>
-            <w:tcW w:w="8522" w:type="dxa"/>
+            <w:tcW w:w="2376" w:type="dxa"/>
           </w:tcPr>
           <w:p>
-            <w:pPr>
-              <w:rPr>
-                <w:rFonts w:hint="eastAsia"/>
-              </w:rPr>
-            </w:pPr>
             <w:r>
               <w:rPr>
                 <w:rFonts w:hint="eastAsia"/>
@@ -380,6 +363,13 @@
               </w:rPr>
               <w:t xml:space="preserve">  </w:t>
             </w:r>
+          </w:p>
+        </w:tc>
+        <w:tc>
+          <w:tcPr>
+            <w:tcW w:w="6146" w:type="dxa"/>
+          </w:tcPr>
+          <w:p>
             <w:r>
               <w:rPr>
                 <w:rFonts w:hint="eastAsia"/>
@@ -392,14 +382,9 @@
       <w:tr>
         <w:tc>
           <w:tcPr>
-            <w:tcW w:w="8522" w:type="dxa"/>
+            <w:tcW w:w="2376" w:type="dxa"/>
           </w:tcPr>
           <w:p>
-            <w:pPr>
-              <w:rPr>
-                <w:rFonts w:hint="eastAsia"/>
-              </w:rPr>
-            </w:pPr>
             <w:r>
               <w:rPr>
                 <w:rFonts w:hint="eastAsia"/>
@@ -419,22 +404,28 @@
               </w:rPr>
               <w:t xml:space="preserve">    </w:t>
             </w:r>
+          </w:p>
+        </w:tc>
+        <w:tc>
+          <w:tcPr>
+            <w:tcW w:w="6146" w:type="dxa"/>
+          </w:tcPr>
+          <w:p>
             <w:r>
               <w:rPr>
                 <w:rFonts w:hint="eastAsia"/>
               </w:rPr>
               <w:t>尽可能减少锁的竞争</w:t>
             </w:r>
+            <w:bookmarkStart w:id="0" w:name="_GoBack"/>
+            <w:bookmarkEnd w:id="0"/>
           </w:p>
         </w:tc>
       </w:tr>
     </w:tbl>
     <w:p>
       <w:pPr>
-        <w:pStyle w:val="3"/>
-        <w:rPr>
-          <w:rFonts w:hint="eastAsia"/>
-        </w:rPr>
+        <w:pStyle w:val="4"/>
       </w:pPr>
       <w:r>
         <w:rPr>
@@ -532,9 +523,6 @@
                 <w:ilvl w:val="0"/>
                 <w:numId w:val="3"/>
               </w:numPr>
-              <w:rPr>
-                <w:rFonts w:hint="eastAsia"/>
-              </w:rPr>
             </w:pPr>
             <w:r>
               <w:rPr>
@@ -620,9 +608,6 @@
                 <w:ilvl w:val="0"/>
                 <w:numId w:val="3"/>
               </w:numPr>
-              <w:rPr>
-                <w:rFonts w:hint="eastAsia"/>
-              </w:rPr>
             </w:pPr>
             <w:r>
               <w:rPr>
@@ -680,10 +665,7 @@
     </w:tbl>
     <w:p>
       <w:pPr>
-        <w:pStyle w:val="3"/>
-        <w:rPr>
-          <w:rFonts w:hint="eastAsia"/>
-        </w:rPr>
+        <w:pStyle w:val="4"/>
       </w:pPr>
       <w:r>
         <w:rPr>
@@ -691,8 +673,6 @@
         </w:rPr>
         <w:t>3.</w:t>
       </w:r>
-      <w:bookmarkStart w:id="0" w:name="_GoBack"/>
-      <w:bookmarkEnd w:id="0"/>
       <w:r>
         <w:rPr>
           <w:rFonts w:hint="eastAsia"/>
@@ -764,25 +744,7 @@
               <w:rPr>
                 <w:rFonts w:hint="eastAsia"/>
               </w:rPr>
-              <w:t>。</w:t>
-            </w:r>
-            <w:r>
-              <w:rPr>
-                <w:rFonts w:hint="eastAsia"/>
-              </w:rPr>
-              <w:t>如果缓存失效，重新去数据库查询，这种方法实时性比较差</w:t>
-            </w:r>
-            <w:r>
-              <w:rPr>
-                <w:rFonts w:hint="eastAsia"/>
-              </w:rPr>
-              <w:t>。</w:t>
-            </w:r>
-            <w:r>
-              <w:rPr>
-                <w:rFonts w:hint="eastAsia"/>
-              </w:rPr>
-              <w:t>一旦数据库中数据更新，则立即通知</w:t>
+              <w:t>。如果缓存失效，重新去数据库查询，这种方法实时性比较差。一旦数据库中数据更新，则立即通知</w:t>
             </w:r>
             <w:r>
               <w:rPr>
@@ -795,6 +757,204 @@
                 <w:rFonts w:hint="eastAsia"/>
               </w:rPr>
               <w:t>更新</w:t>
+            </w:r>
+          </w:p>
+        </w:tc>
+      </w:tr>
+      <w:tr>
+        <w:tc>
+          <w:tcPr>
+            <w:tcW w:w="8522" w:type="dxa"/>
+          </w:tcPr>
+          <w:p>
+            <w:r>
+              <w:rPr>
+                <w:rFonts w:hint="eastAsia"/>
+              </w:rPr>
+              <w:t xml:space="preserve">2.  </w:t>
+            </w:r>
+            <w:r>
+              <w:rPr>
+                <w:rFonts w:hint="eastAsia"/>
+              </w:rPr>
+              <w:t>如果数据量较大，内存不够，将不活跃的</w:t>
+            </w:r>
+            <w:r>
+              <w:rPr>
+                <w:rFonts w:hint="eastAsia"/>
+                <w:highlight w:val="yellow"/>
+              </w:rPr>
+              <w:t>数据换出内存</w:t>
+            </w:r>
+            <w:r>
+              <w:rPr>
+                <w:rFonts w:hint="eastAsia"/>
+              </w:rPr>
+              <w:t>。换出算法</w:t>
+            </w:r>
+            <w:r>
+              <w:rPr>
+                <w:rFonts w:hint="eastAsia"/>
+              </w:rPr>
+              <w:t xml:space="preserve"> FIFO  LRU</w:t>
+            </w:r>
+            <w:r>
+              <w:rPr>
+                <w:rFonts w:hint="eastAsia"/>
+              </w:rPr>
+              <w:t>（</w:t>
+            </w:r>
+            <w:r>
+              <w:rPr>
+                <w:rFonts w:hint="eastAsia"/>
+              </w:rPr>
+              <w:t>least recently used</w:t>
+            </w:r>
+            <w:r>
+              <w:rPr>
+                <w:rFonts w:hint="eastAsia"/>
+              </w:rPr>
+              <w:t>最近最少使用）</w:t>
+            </w:r>
+            <w:r>
+              <w:rPr>
+                <w:rFonts w:hint="eastAsia"/>
+              </w:rPr>
+              <w:t xml:space="preserve">LFU(least frequently used </w:t>
+            </w:r>
+            <w:r>
+              <w:rPr>
+                <w:rFonts w:hint="eastAsia"/>
+              </w:rPr>
+              <w:t>最不频繁使用</w:t>
+            </w:r>
+            <w:r>
+              <w:rPr>
+                <w:rFonts w:hint="eastAsia"/>
+              </w:rPr>
+              <w:t>)</w:t>
+            </w:r>
+          </w:p>
+        </w:tc>
+      </w:tr>
+      <w:tr>
+        <w:tc>
+          <w:tcPr>
+            <w:tcW w:w="8522" w:type="dxa"/>
+          </w:tcPr>
+          <w:p>
+            <w:r>
+              <w:rPr>
+                <w:rFonts w:hint="eastAsia"/>
+              </w:rPr>
+              <w:t xml:space="preserve">3.  </w:t>
+            </w:r>
+            <w:r>
+              <w:rPr>
+                <w:rFonts w:hint="eastAsia"/>
+                <w:highlight w:val="yellow"/>
+              </w:rPr>
+              <w:t>nosql</w:t>
+            </w:r>
+            <w:r>
+              <w:rPr>
+                <w:rFonts w:hint="eastAsia"/>
+              </w:rPr>
+              <w:t xml:space="preserve"> </w:t>
+            </w:r>
+            <w:r>
+              <w:rPr>
+                <w:rFonts w:hint="eastAsia"/>
+              </w:rPr>
+              <w:t>（反</w:t>
+            </w:r>
+            <w:r>
+              <w:rPr>
+                <w:rFonts w:hint="eastAsia"/>
+              </w:rPr>
+              <w:t>sql</w:t>
+            </w:r>
+            <w:r>
+              <w:rPr>
+                <w:rFonts w:hint="eastAsia"/>
+              </w:rPr>
+              <w:t>）非关系数据</w:t>
+            </w:r>
+            <w:r>
+              <w:rPr>
+                <w:rFonts w:hint="eastAsia"/>
+              </w:rPr>
+              <w:t xml:space="preserve"> key/value </w:t>
+            </w:r>
+            <w:r>
+              <w:rPr>
+                <w:rFonts w:hint="eastAsia"/>
+              </w:rPr>
+              <w:t>分布式</w:t>
+            </w:r>
+            <w:r>
+              <w:rPr>
+                <w:rFonts w:hint="eastAsia"/>
+              </w:rPr>
+              <w:t>redis/memcache</w:t>
+            </w:r>
+          </w:p>
+        </w:tc>
+      </w:tr>
+    </w:tbl>
+    <w:p>
+      <w:pPr>
+        <w:rPr>
+          <w:rFonts w:hint="eastAsia"/>
+        </w:rPr>
+      </w:pPr>
+    </w:p>
+    <w:p>
+      <w:pPr>
+        <w:pStyle w:val="3"/>
+        <w:rPr>
+          <w:rFonts w:hint="eastAsia"/>
+        </w:rPr>
+      </w:pPr>
+      <w:r>
+        <w:rPr>
+          <w:rFonts w:hint="eastAsia"/>
+        </w:rPr>
+        <w:t>2.</w:t>
+      </w:r>
+      <w:r>
+        <w:rPr>
+          <w:rFonts w:hint="eastAsia"/>
+        </w:rPr>
+        <w:t>细节点</w:t>
+      </w:r>
+    </w:p>
+    <w:tbl>
+      <w:tblPr>
+        <w:tblStyle w:val="a3"/>
+        <w:tblW w:w="0" w:type="auto"/>
+        <w:tblLook w:val="04A0" w:firstRow="1" w:lastRow="0" w:firstColumn="1" w:lastColumn="0" w:noHBand="0" w:noVBand="1"/>
+      </w:tblPr>
+      <w:tblGrid>
+        <w:gridCol w:w="8522"/>
+      </w:tblGrid>
+      <w:tr>
+        <w:tc>
+          <w:tcPr>
+            <w:tcW w:w="8522" w:type="dxa"/>
+          </w:tcPr>
+          <w:p>
+            <w:r>
+              <w:t>网络</w:t>
+            </w:r>
+            <w:r>
+              <w:t>I</w:t>
+            </w:r>
+            <w:r>
+              <w:rPr>
+                <w:rFonts w:hint="eastAsia"/>
+              </w:rPr>
+              <w:t>/O</w:t>
             </w:r>
           </w:p>
         </w:tc>
@@ -813,69 +973,130 @@
             <w:r>
               <w:rPr>
                 <w:rFonts w:hint="eastAsia"/>
-              </w:rPr>
-              <w:t xml:space="preserve">2.  </w:t>
-            </w:r>
-            <w:r>
-              <w:rPr>
-                <w:rFonts w:hint="eastAsia"/>
-              </w:rPr>
-              <w:t>如果数据量较大，内存不够，将不活跃的</w:t>
-            </w:r>
-            <w:r>
-              <w:rPr>
-                <w:rFonts w:hint="eastAsia"/>
                 <w:highlight w:val="yellow"/>
               </w:rPr>
-              <w:t>数据换出内存</w:t>
-            </w:r>
-            <w:r>
-              <w:rPr>
-                <w:rFonts w:hint="eastAsia"/>
-              </w:rPr>
-              <w:t>。换出算法</w:t>
-            </w:r>
-            <w:r>
-              <w:rPr>
-                <w:rFonts w:hint="eastAsia"/>
-              </w:rPr>
-              <w:t xml:space="preserve"> FIFO  LRU</w:t>
-            </w:r>
-            <w:r>
-              <w:rPr>
-                <w:rFonts w:hint="eastAsia"/>
+              <w:t>signal(SIGPIPE, SIG_IGN)</w:t>
+            </w:r>
+          </w:p>
+          <w:p>
+            <w:pPr>
+              <w:rPr>
+                <w:rFonts w:hint="eastAsia"/>
+              </w:rPr>
+            </w:pPr>
+            <w:r>
+              <w:rPr>
+                <w:rFonts w:hint="eastAsia"/>
+              </w:rPr>
+              <w:t>如果客户端关闭套接字</w:t>
+            </w:r>
+          </w:p>
+          <w:p>
+            <w:pPr>
+              <w:rPr>
+                <w:rFonts w:hint="eastAsia"/>
+              </w:rPr>
+            </w:pPr>
+            <w:r>
+              <w:rPr>
+                <w:rFonts w:hint="eastAsia"/>
+              </w:rPr>
+              <w:t>而服务器调用了</w:t>
+            </w:r>
+            <w:r>
+              <w:rPr>
+                <w:rFonts w:hint="eastAsia"/>
+                <w:highlight w:val="yellow"/>
+              </w:rPr>
+              <w:t>一次</w:t>
+            </w:r>
+            <w:r>
+              <w:rPr>
+                <w:rFonts w:hint="eastAsia"/>
+                <w:highlight w:val="yellow"/>
+              </w:rPr>
+              <w:t>write</w:t>
+            </w:r>
+            <w:r>
+              <w:rPr>
+                <w:rFonts w:hint="eastAsia"/>
+              </w:rPr>
+              <w:t>，服务器会接受一个</w:t>
+            </w:r>
+            <w:r>
+              <w:rPr>
+                <w:rFonts w:hint="eastAsia"/>
+                <w:highlight w:val="yellow"/>
+              </w:rPr>
+              <w:t>RST sgement</w:t>
+            </w:r>
+            <w:r>
+              <w:rPr>
+                <w:rFonts w:hint="eastAsia"/>
+                <w:highlight w:val="yellow"/>
               </w:rPr>
               <w:t>（</w:t>
             </w:r>
             <w:r>
               <w:rPr>
                 <w:rFonts w:hint="eastAsia"/>
-              </w:rPr>
-              <w:t>least recently used</w:t>
-            </w:r>
-            <w:r>
-              <w:rPr>
-                <w:rFonts w:hint="eastAsia"/>
-              </w:rPr>
-              <w:t>最近最少使用）</w:t>
-            </w:r>
-            <w:r>
-              <w:rPr>
-                <w:rFonts w:hint="eastAsia"/>
-              </w:rPr>
-              <w:t xml:space="preserve">LFU(least frequently used </w:t>
-            </w:r>
-            <w:r>
-              <w:rPr>
-                <w:rFonts w:hint="eastAsia"/>
-              </w:rPr>
-              <w:t>最不频繁使用</w:t>
-            </w:r>
-            <w:r>
-              <w:rPr>
-                <w:rFonts w:hint="eastAsia"/>
-              </w:rPr>
-              <w:t>)</w:t>
+                <w:highlight w:val="yellow"/>
+              </w:rPr>
+              <w:t>TCP</w:t>
+            </w:r>
+            <w:r>
+              <w:rPr>
+                <w:rFonts w:hint="eastAsia"/>
+                <w:highlight w:val="yellow"/>
+              </w:rPr>
+              <w:t>传输层）</w:t>
+            </w:r>
+          </w:p>
+          <w:p>
+            <w:r>
+              <w:rPr>
+                <w:rFonts w:hint="eastAsia"/>
+              </w:rPr>
+              <w:t>如果服务器</w:t>
+            </w:r>
+            <w:r>
+              <w:rPr>
+                <w:rFonts w:hint="eastAsia"/>
+                <w:highlight w:val="yellow"/>
+              </w:rPr>
+              <w:t>再次调用了</w:t>
+            </w:r>
+            <w:r>
+              <w:rPr>
+                <w:rFonts w:hint="eastAsia"/>
+                <w:highlight w:val="yellow"/>
+              </w:rPr>
+              <w:t>write</w:t>
+            </w:r>
+            <w:r>
+              <w:rPr>
+                <w:rFonts w:hint="eastAsia"/>
+              </w:rPr>
+              <w:t>，这个时候就会产生</w:t>
+            </w:r>
+            <w:r>
+              <w:rPr>
+                <w:rFonts w:hint="eastAsia"/>
+                <w:highlight w:val="yellow"/>
+              </w:rPr>
+              <w:t>SIGPIPE</w:t>
+            </w:r>
+            <w:r>
+              <w:rPr>
+                <w:rFonts w:hint="eastAsia"/>
+              </w:rPr>
+              <w:t>信号</w:t>
+            </w:r>
+            <w:r>
+              <w:rPr>
+                <w:rFonts w:hint="eastAsia"/>
+              </w:rPr>
+              <w:t>。</w:t>
             </w:r>
           </w:p>
         </w:tc>
@@ -892,59 +1113,184 @@
               </w:rPr>
             </w:pPr>
             <w:r>
-              <w:rPr>
-                <w:rFonts w:hint="eastAsia"/>
-              </w:rPr>
-              <w:t xml:space="preserve">3.  </w:t>
+              <w:t>TIME</w:t>
+            </w:r>
+            <w:r>
+              <w:rPr>
+                <w:rFonts w:hint="eastAsia"/>
+              </w:rPr>
+              <w:t>_WAIT</w:t>
+            </w:r>
+            <w:r>
+              <w:rPr>
+                <w:rFonts w:hint="eastAsia"/>
+              </w:rPr>
+              <w:t>状态，对大并发服务器的影响</w:t>
+            </w:r>
+          </w:p>
+          <w:p>
+            <w:pPr>
+              <w:rPr>
+                <w:rFonts w:hint="eastAsia"/>
+              </w:rPr>
+            </w:pPr>
+            <w:r>
+              <w:rPr>
+                <w:rFonts w:hint="eastAsia"/>
+              </w:rPr>
+              <w:t>尽量避免服务器避免出现</w:t>
+            </w:r>
+            <w:r>
+              <w:rPr>
+                <w:rFonts w:hint="eastAsia"/>
+              </w:rPr>
+              <w:t xml:space="preserve"> TIME_WAIT</w:t>
+            </w:r>
+            <w:r>
+              <w:rPr>
+                <w:rFonts w:hint="eastAsia"/>
+              </w:rPr>
+              <w:t>状态</w:t>
+            </w:r>
+          </w:p>
+          <w:p>
+            <w:pPr>
+              <w:rPr>
+                <w:rFonts w:hint="eastAsia"/>
+              </w:rPr>
+            </w:pPr>
+            <w:r>
+              <w:rPr>
+                <w:rFonts w:hint="eastAsia"/>
+              </w:rPr>
+              <w:t>如果</w:t>
             </w:r>
             <w:r>
               <w:rPr>
                 <w:rFonts w:hint="eastAsia"/>
                 <w:highlight w:val="yellow"/>
               </w:rPr>
-              <w:t>nosql</w:t>
-            </w:r>
-            <w:r>
-              <w:rPr>
-                <w:rFonts w:hint="eastAsia"/>
-              </w:rPr>
-              <w:t xml:space="preserve"> </w:t>
-            </w:r>
-            <w:r>
-              <w:rPr>
-                <w:rFonts w:hint="eastAsia"/>
-              </w:rPr>
-              <w:t>（反</w:t>
-            </w:r>
-            <w:r>
-              <w:rPr>
-                <w:rFonts w:hint="eastAsia"/>
-              </w:rPr>
-              <w:t>sql</w:t>
-            </w:r>
-            <w:r>
-              <w:rPr>
-                <w:rFonts w:hint="eastAsia"/>
-              </w:rPr>
-              <w:t>）非关系数据</w:t>
-            </w:r>
-            <w:r>
-              <w:rPr>
-                <w:rFonts w:hint="eastAsia"/>
-              </w:rPr>
-              <w:t xml:space="preserve"> key/value </w:t>
-            </w:r>
-            <w:r>
-              <w:rPr>
-                <w:rFonts w:hint="eastAsia"/>
-              </w:rPr>
-              <w:t>分布式</w:t>
-            </w:r>
-            <w:r>
-              <w:rPr>
-                <w:rFonts w:hint="eastAsia"/>
-              </w:rPr>
-              <w:t>redis/memcache</w:t>
+              <w:t>服务端主动断开连接</w:t>
+            </w:r>
+            <w:r>
+              <w:rPr>
+                <w:rFonts w:hint="eastAsia"/>
+              </w:rPr>
+              <w:t>（先于</w:t>
+            </w:r>
+            <w:r>
+              <w:rPr>
+                <w:rFonts w:hint="eastAsia"/>
+              </w:rPr>
+              <w:t>client</w:t>
+            </w:r>
+            <w:r>
+              <w:rPr>
+                <w:rFonts w:hint="eastAsia"/>
+              </w:rPr>
+              <w:t>调用</w:t>
+            </w:r>
+            <w:r>
+              <w:rPr>
+                <w:rFonts w:hint="eastAsia"/>
+              </w:rPr>
+              <w:t>close</w:t>
+            </w:r>
+            <w:r>
+              <w:rPr>
+                <w:rFonts w:hint="eastAsia"/>
+              </w:rPr>
+              <w:t>），服务端就会进入</w:t>
+            </w:r>
+            <w:r>
+              <w:rPr>
+                <w:rFonts w:hint="eastAsia"/>
+              </w:rPr>
+              <w:t>TIME_WAIT</w:t>
+            </w:r>
+            <w:r>
+              <w:rPr>
+                <w:rFonts w:hint="eastAsia"/>
+              </w:rPr>
+              <w:t>，而内核保存了</w:t>
+            </w:r>
+            <w:r>
+              <w:rPr>
+                <w:rFonts w:hint="eastAsia"/>
+                <w:highlight w:val="yellow"/>
+              </w:rPr>
+              <w:t>一些资源</w:t>
+            </w:r>
+            <w:r>
+              <w:rPr>
+                <w:rFonts w:hint="eastAsia"/>
+              </w:rPr>
+              <w:t>。在协议设计上，应该让</w:t>
+            </w:r>
+            <w:r>
+              <w:rPr>
+                <w:rFonts w:hint="eastAsia"/>
+                <w:highlight w:val="yellow"/>
+              </w:rPr>
+              <w:t>客户端主动断开连接</w:t>
+            </w:r>
+            <w:r>
+              <w:rPr>
+                <w:rFonts w:hint="eastAsia"/>
+              </w:rPr>
+              <w:t>，这样就把</w:t>
+            </w:r>
+            <w:r>
+              <w:rPr>
+                <w:rFonts w:hint="eastAsia"/>
+                <w:highlight w:val="yellow"/>
+              </w:rPr>
+              <w:t>TIME_WAIT</w:t>
+            </w:r>
+            <w:r>
+              <w:rPr>
+                <w:rFonts w:hint="eastAsia"/>
+                <w:highlight w:val="yellow"/>
+              </w:rPr>
+              <w:t>状态分散到大量的客户端</w:t>
+            </w:r>
+            <w:r>
+              <w:rPr>
+                <w:rFonts w:hint="eastAsia"/>
+              </w:rPr>
+              <w:t>。如果客户端不活跃了，一些恶意的客户端不断开连接，这样就会占用的服务端的连接资源</w:t>
+            </w:r>
+            <w:r>
+              <w:rPr>
+                <w:rFonts w:hint="eastAsia"/>
+              </w:rPr>
+              <w:t>，所以服务端也要</w:t>
+            </w:r>
+            <w:r>
+              <w:rPr>
+                <w:rFonts w:hint="eastAsia"/>
+              </w:rPr>
+              <w:t>有个</w:t>
+            </w:r>
+            <w:r>
+              <w:rPr>
+                <w:rFonts w:hint="eastAsia"/>
+                <w:highlight w:val="yellow"/>
+              </w:rPr>
+              <w:t>踢掉不活跃的连接</w:t>
+            </w:r>
+            <w:r>
+              <w:rPr>
+                <w:rFonts w:hint="eastAsia"/>
+                <w:highlight w:val="yellow"/>
+              </w:rPr>
+              <w:t>机制</w:t>
+            </w:r>
+            <w:r>
+              <w:rPr>
+                <w:rFonts w:hint="eastAsia"/>
+              </w:rPr>
+              <w:t>。</w:t>
             </w:r>
           </w:p>
         </w:tc>
@@ -1513,6 +1859,28 @@
       <w:szCs w:val="28"/>
     </w:rPr>
   </w:style>
+  <w:style w:type="paragraph" w:styleId="5">
+    <w:name w:val="heading 5"/>
+    <w:basedOn w:val="a"/>
+    <w:next w:val="a"/>
+    <w:link w:val="5Char"/>
+    <w:uiPriority w:val="9"/>
+    <w:unhideWhenUsed/>
+    <w:qFormat/>
+    <w:rsid w:val="00724C43"/>
+    <w:pPr>
+      <w:keepNext/>
+      <w:keepLines/>
+      <w:spacing w:before="280" w:after="290" w:line="376" w:lineRule="auto"/>
+      <w:outlineLvl w:val="4"/>
+    </w:pPr>
+    <w:rPr>
+      <w:b/>
+      <w:bCs/>
+      <w:sz w:val="28"/>
+      <w:szCs w:val="28"/>
+    </w:rPr>
+  </w:style>
   <w:style w:type="character" w:default="1" w:styleId="a0">
     <w:name w:val="Default Paragraph Font"/>
     <w:uiPriority w:val="1"/>
@@ -2361,6 +2729,19 @@
         <w:shd w:val="clear" w:color="auto" w:fill="FDE4D0" w:themeFill="accent6" w:themeFillTint="3F"/>
       </w:tcPr>
     </w:tblStylePr>
+  </w:style>
+  <w:style w:type="character" w:customStyle="1" w:styleId="5Char">
+    <w:name w:val="标题 5 Char"/>
+    <w:basedOn w:val="a0"/>
+    <w:link w:val="5"/>
+    <w:uiPriority w:val="9"/>
+    <w:rsid w:val="00724C43"/>
+    <w:rPr>
+      <w:b/>
+      <w:bCs/>
+      <w:sz w:val="28"/>
+      <w:szCs w:val="28"/>
+    </w:rPr>
   </w:style>
 </w:styles>
 </file>
@@ -2616,6 +2997,28 @@
       <w:szCs w:val="28"/>
     </w:rPr>
   </w:style>
+  <w:style w:type="paragraph" w:styleId="5">
+    <w:name w:val="heading 5"/>
+    <w:basedOn w:val="a"/>
+    <w:next w:val="a"/>
+    <w:link w:val="5Char"/>
+    <w:uiPriority w:val="9"/>
+    <w:unhideWhenUsed/>
+    <w:qFormat/>
+    <w:rsid w:val="00724C43"/>
+    <w:pPr>
+      <w:keepNext/>
+      <w:keepLines/>
+      <w:spacing w:before="280" w:after="290" w:line="376" w:lineRule="auto"/>
+      <w:outlineLvl w:val="4"/>
+    </w:pPr>
+    <w:rPr>
+      <w:b/>
+      <w:bCs/>
+      <w:sz w:val="28"/>
+      <w:szCs w:val="28"/>
+    </w:rPr>
+  </w:style>
   <w:style w:type="character" w:default="1" w:styleId="a0">
     <w:name w:val="Default Paragraph Font"/>
     <w:uiPriority w:val="1"/>
@@ -3464,6 +3867,19 @@
         <w:shd w:val="clear" w:color="auto" w:fill="FDE4D0" w:themeFill="accent6" w:themeFillTint="3F"/>
       </w:tcPr>
     </w:tblStylePr>
+  </w:style>
+  <w:style w:type="character" w:customStyle="1" w:styleId="5Char">
+    <w:name w:val="标题 5 Char"/>
+    <w:basedOn w:val="a0"/>
+    <w:link w:val="5"/>
+    <w:uiPriority w:val="9"/>
+    <w:rsid w:val="00724C43"/>
+    <w:rPr>
+      <w:b/>
+      <w:bCs/>
+      <w:sz w:val="28"/>
+      <w:szCs w:val="28"/>
+    </w:rPr>
   </w:style>
 </w:styles>
 </file>

</xml_diff>